<commit_message>
GDD Inhoudsopgave & mappenstructuur
</commit_message>
<xml_diff>
--- a/Algemeen/GDD/GDD Game-Lab-2.1.docx
+++ b/Algemeen/GDD/GDD Game-Lab-2.1.docx
@@ -840,16 +840,7 @@
               <w:b/>
               <w:color w:val="auto"/>
             </w:rPr>
-            <w:t>sopg</w:t>
-          </w:r>
-          <w:bookmarkStart w:id="0" w:name="_GoBack"/>
-          <w:bookmarkEnd w:id="0"/>
-          <w:r>
-            <w:rPr>
-              <w:b/>
-              <w:color w:val="auto"/>
-            </w:rPr>
-            <w:t>ave</w:t>
+            <w:t>sopgave</w:t>
           </w:r>
         </w:p>
         <w:p>
@@ -1331,7 +1322,23 @@
                 <w:noProof/>
                 <w:color w:val="7030A0"/>
               </w:rPr>
-              <w:t xml:space="preserve"> met omgeving</w:t>
+              <w:t xml:space="preserve"> met </w:t>
+            </w:r>
+            <w:r>
+              <w:rPr>
+                <w:rStyle w:val="Hyperlink"/>
+                <w:noProof/>
+                <w:color w:val="7030A0"/>
+              </w:rPr>
+              <w:t xml:space="preserve">de </w:t>
+            </w:r>
+            <w:r>
+              <w:rPr>
+                <w:rStyle w:val="Hyperlink"/>
+                <w:noProof/>
+                <w:color w:val="7030A0"/>
+              </w:rPr>
+              <w:t>omgeving</w:t>
             </w:r>
             <w:r>
               <w:rPr>
@@ -1924,7 +1931,15 @@
                 <w:noProof/>
                 <w:color w:val="FF0000"/>
               </w:rPr>
-              <w:t>4.1 Omschrijving levels</w:t>
+              <w:t xml:space="preserve">4.1 Omschrijving </w:t>
+            </w:r>
+            <w:r>
+              <w:rPr>
+                <w:rStyle w:val="Hyperlink"/>
+                <w:noProof/>
+                <w:color w:val="FF0000"/>
+              </w:rPr>
+              <w:t>locaties</w:t>
             </w:r>
             <w:r>
               <w:rPr>
@@ -2279,7 +2294,15 @@
                 <w:noProof/>
                 <w:color w:val="7030A0"/>
               </w:rPr>
-              <w:t>4.6 Missions</w:t>
+              <w:t xml:space="preserve">4.6 </w:t>
+            </w:r>
+            <w:r>
+              <w:rPr>
+                <w:rStyle w:val="Hyperlink"/>
+                <w:noProof/>
+                <w:color w:val="7030A0"/>
+              </w:rPr>
+              <w:t>Objectives / Missions</w:t>
             </w:r>
             <w:r>
               <w:rPr>
@@ -2978,7 +3001,23 @@
                 <w:noProof/>
                 <w:color w:val="FF0000"/>
               </w:rPr>
-              <w:t>7.1 NPC’s invloed op de game</w:t>
+              <w:t xml:space="preserve">7.1 </w:t>
+            </w:r>
+            <w:r>
+              <w:rPr>
+                <w:rStyle w:val="Hyperlink"/>
+                <w:noProof/>
+                <w:color w:val="FF0000"/>
+              </w:rPr>
+              <w:t xml:space="preserve">Op welke manier hebben de </w:t>
+            </w:r>
+            <w:r>
+              <w:rPr>
+                <w:rStyle w:val="Hyperlink"/>
+                <w:noProof/>
+                <w:color w:val="FF0000"/>
+              </w:rPr>
+              <w:t>NPC’s invloed op de game</w:t>
             </w:r>
             <w:r>
               <w:rPr>
@@ -3713,7 +3752,7 @@
           <w:color w:val="000000" w:themeColor="text1"/>
         </w:rPr>
       </w:pPr>
-      <w:bookmarkStart w:id="1" w:name="_Toc429391245"/>
+      <w:bookmarkStart w:id="0" w:name="_Toc429391245"/>
       <w:r>
         <w:rPr>
           <w:b/>
@@ -3747,7 +3786,7 @@
         </w:rPr>
         <w:t>verview</w:t>
       </w:r>
-      <w:bookmarkEnd w:id="1"/>
+      <w:bookmarkEnd w:id="0"/>
       <w:proofErr w:type="spellEnd"/>
     </w:p>
     <w:p>
@@ -3759,7 +3798,7 @@
           <w:rStyle w:val="Kop2Char"/>
         </w:rPr>
       </w:pPr>
-      <w:bookmarkStart w:id="2" w:name="_Toc429391246"/>
+      <w:bookmarkStart w:id="1" w:name="_Toc429391246"/>
       <w:r>
         <w:rPr>
           <w:color w:val="0070C0"/>
@@ -3787,7 +3826,7 @@
         </w:rPr>
         <w:t>oncept</w:t>
       </w:r>
-      <w:bookmarkEnd w:id="2"/>
+      <w:bookmarkEnd w:id="1"/>
     </w:p>
     <w:p>
       <w:pPr>
@@ -3850,7 +3889,12 @@
         <w:t xml:space="preserve"> </w:t>
       </w:r>
       <w:r>
-        <w:t>Sara ontdekt dat een heel nieuw wereldje waar insecten niet heel anders</w:t>
+        <w:t>Sara ontdekt dat een heel nieuw wereldje w</w:t>
+      </w:r>
+      <w:bookmarkStart w:id="2" w:name="_GoBack"/>
+      <w:bookmarkEnd w:id="2"/>
+      <w:r>
+        <w:t>aar insecten niet heel anders</w:t>
       </w:r>
       <w:r>
         <w:t xml:space="preserve"> l</w:t>
@@ -4450,9 +4494,27 @@
         <w:rPr>
           <w:color w:val="7030A0"/>
         </w:rPr>
-        <w:t>2.6  Interactie</w:t>
+        <w:t xml:space="preserve">2.6  </w:t>
       </w:r>
       <w:bookmarkEnd w:id="7"/>
+      <w:r>
+        <w:rPr>
+          <w:color w:val="7030A0"/>
+        </w:rPr>
+        <w:t>Interactie met</w:t>
+      </w:r>
+      <w:r>
+        <w:rPr>
+          <w:color w:val="7030A0"/>
+        </w:rPr>
+        <w:t xml:space="preserve"> de</w:t>
+      </w:r>
+      <w:r>
+        <w:rPr>
+          <w:color w:val="7030A0"/>
+        </w:rPr>
+        <w:t xml:space="preserve"> omgeving</w:t>
+      </w:r>
     </w:p>
     <w:p>
       <w:pPr>
@@ -5280,12 +5342,12 @@
       </w:pPr>
       <w:bookmarkStart w:id="15" w:name="_Toc429391259"/>
       <w:r>
-        <w:t>4.1 Omschrijving level</w:t>
-      </w:r>
-      <w:r>
-        <w:t>s</w:t>
+        <w:t xml:space="preserve">4.1 Omschrijving </w:t>
       </w:r>
       <w:bookmarkEnd w:id="15"/>
+      <w:r>
+        <w:t>locaties</w:t>
+      </w:r>
     </w:p>
     <w:p>
       <w:pPr>
@@ -5760,9 +5822,23 @@
           <w:color w:val="7030A0"/>
         </w:rPr>
         <w:lastRenderedPageBreak/>
-        <w:t>4.6 Missions</w:t>
+        <w:t xml:space="preserve">4.6 </w:t>
       </w:r>
       <w:bookmarkEnd w:id="20"/>
+      <w:proofErr w:type="spellStart"/>
+      <w:r>
+        <w:rPr>
+          <w:color w:val="7030A0"/>
+        </w:rPr>
+        <w:t>Objectives</w:t>
+      </w:r>
+      <w:proofErr w:type="spellEnd"/>
+      <w:r>
+        <w:rPr>
+          <w:color w:val="7030A0"/>
+        </w:rPr>
+        <w:t xml:space="preserve"> / Missions</w:t>
+      </w:r>
     </w:p>
     <w:p>
       <w:pPr>
@@ -7172,6 +7248,10 @@
       <w:r>
         <w:t xml:space="preserve">7.1 </w:t>
       </w:r>
+      <w:bookmarkEnd w:id="29"/>
+      <w:r>
+        <w:t xml:space="preserve">Op welke manier hebben de </w:t>
+      </w:r>
       <w:proofErr w:type="spellStart"/>
       <w:r>
         <w:t>NPC’s</w:t>
@@ -7180,7 +7260,6 @@
       <w:r>
         <w:t xml:space="preserve"> invloed op de game</w:t>
       </w:r>
-      <w:bookmarkEnd w:id="29"/>
     </w:p>
     <w:p>
       <w:pPr>
@@ -8323,7 +8402,7 @@
           <w:rPr>
             <w:noProof/>
           </w:rPr>
-          <w:t>1</w:t>
+          <w:t>13</w:t>
         </w:r>
         <w:r>
           <w:fldChar w:fldCharType="end"/>
@@ -11398,7 +11477,6 @@
   <w:style w:type="character" w:default="1" w:styleId="Standaardalinea-lettertype">
     <w:name w:val="Default Paragraph Font"/>
     <w:uiPriority w:val="1"/>
-    <w:semiHidden/>
     <w:unhideWhenUsed/>
   </w:style>
   <w:style w:type="table" w:default="1" w:styleId="Standaardtabel">
@@ -11948,7 +12026,7 @@
 </file>
 
 <file path=customXml/itemProps1.xml><?xml version="1.0" encoding="utf-8"?>
-<ds:datastoreItem xmlns:ds="http://schemas.openxmlformats.org/officeDocument/2006/customXml" ds:itemID="{9C740343-FA0F-4FA5-8CB5-CD3B3B6198CE}">
+<ds:datastoreItem xmlns:ds="http://schemas.openxmlformats.org/officeDocument/2006/customXml" ds:itemID="{6C8AB0D6-CE06-431E-8BB3-40E0CA3B8FE7}">
   <ds:schemaRefs>
     <ds:schemaRef ds:uri="http://schemas.openxmlformats.org/officeDocument/2006/bibliography"/>
   </ds:schemaRefs>

</xml_diff>

<commit_message>
Wat kleine scripts alvast gemaakt
Heb de abstractpack voor items af, heb de helft van de gamemanager af,
maar die an pas echt af zijn aan het einde van ons project en nog 1
regel toegevoegd in gdd (de Esc knop om te pauzeren)
</commit_message>
<xml_diff>
--- a/Algemeen/GDD/GDD Game-Lab-2.1.docx
+++ b/Algemeen/GDD/GDD Game-Lab-2.1.docx
@@ -4778,33 +4778,46 @@
       <w:r>
         <w:t>2 granade cy</w:t>
       </w:r>
+      <w:r>
+        <w:t>cle</w:t>
+      </w:r>
+    </w:p>
+    <w:p>
+      <w:pPr>
+        <w:pStyle w:val="Lijstalinea"/>
+        <w:numPr>
+          <w:ilvl w:val="0"/>
+          <w:numId w:val="16"/>
+        </w:numPr>
+        <w:jc w:val="both"/>
+      </w:pPr>
+      <w:r>
+        <w:t>3 om te switchen tussen me</w:t>
+      </w:r>
+      <w:r>
+        <w:t>d</w:t>
+      </w:r>
+      <w:r>
+        <w:t>-</w:t>
+      </w:r>
+      <w:r>
+        <w:t xml:space="preserve"> en stimpacks</w:t>
+      </w:r>
+    </w:p>
+    <w:p>
+      <w:pPr>
+        <w:pStyle w:val="Lijstalinea"/>
+        <w:numPr>
+          <w:ilvl w:val="0"/>
+          <w:numId w:val="16"/>
+        </w:numPr>
+        <w:jc w:val="both"/>
+      </w:pPr>
+      <w:r>
+        <w:t>Esc is voor pauzeren</w:t>
+      </w:r>
       <w:bookmarkStart w:id="23" w:name="_GoBack"/>
       <w:bookmarkEnd w:id="23"/>
-      <w:r>
-        <w:t>cle</w:t>
-      </w:r>
-    </w:p>
-    <w:p>
-      <w:pPr>
-        <w:pStyle w:val="Lijstalinea"/>
-        <w:numPr>
-          <w:ilvl w:val="0"/>
-          <w:numId w:val="16"/>
-        </w:numPr>
-        <w:jc w:val="both"/>
-      </w:pPr>
-      <w:r>
-        <w:t>3 om te switchen tussen me</w:t>
-      </w:r>
-      <w:r>
-        <w:t>d</w:t>
-      </w:r>
-      <w:r>
-        <w:t>-</w:t>
-      </w:r>
-      <w:r>
-        <w:t xml:space="preserve"> en stimpacks</w:t>
-      </w:r>
     </w:p>
     <w:p>
       <w:pPr>
@@ -5515,7 +5528,7 @@
           <w:rPr>
             <w:noProof/>
           </w:rPr>
-          <w:t>7</w:t>
+          <w:t>8</w:t>
         </w:r>
         <w:r>
           <w:fldChar w:fldCharType="end"/>
@@ -9256,7 +9269,7 @@
 </file>
 
 <file path=customXml/itemProps1.xml><?xml version="1.0" encoding="utf-8"?>
-<ds:datastoreItem xmlns:ds="http://schemas.openxmlformats.org/officeDocument/2006/customXml" ds:itemID="{73057E1A-6AD2-469E-8D48-6C4C2654E28B}">
+<ds:datastoreItem xmlns:ds="http://schemas.openxmlformats.org/officeDocument/2006/customXml" ds:itemID="{F9BF8367-190E-4FFB-AD12-06733AB800C5}">
   <ds:schemaRefs>
     <ds:schemaRef ds:uri="http://schemas.openxmlformats.org/officeDocument/2006/bibliography"/>
   </ds:schemaRefs>

</xml_diff>